<commit_message>
Separating news into different categories
</commit_message>
<xml_diff>
--- a/resources/newsdigest_template.docx
+++ b/resources/newsdigest_template.docx
@@ -12,7 +12,55 @@
         <w:rPr>
           <w:lang w:eastAsia="en-GB" w:bidi="bn-IN"/>
         </w:rPr>
-        <w:t>{% for item in news %}</w:t>
+        <w:t xml:space="preserve">{% for </w:t>
+      </w:r>
+      <w:r>
+        <w:rPr>
+          <w:lang w:eastAsia="en-GB" w:bidi="bn-IN"/>
+        </w:rPr>
+        <w:t xml:space="preserve">cat, </w:t>
+      </w:r>
+      <w:proofErr w:type="spellStart"/>
+      <w:r>
+        <w:rPr>
+          <w:lang w:eastAsia="en-GB" w:bidi="bn-IN"/>
+        </w:rPr>
+        <w:t>news_data</w:t>
+      </w:r>
+      <w:proofErr w:type="spellEnd"/>
+      <w:r>
+        <w:rPr>
+          <w:lang w:eastAsia="en-GB" w:bidi="bn-IN"/>
+        </w:rPr>
+        <w:t xml:space="preserve"> in </w:t>
+      </w:r>
+      <w:proofErr w:type="spellStart"/>
+      <w:proofErr w:type="gramStart"/>
+      <w:r>
+        <w:rPr>
+          <w:lang w:eastAsia="en-GB" w:bidi="bn-IN"/>
+        </w:rPr>
+        <w:t>news</w:t>
+      </w:r>
+      <w:r>
+        <w:rPr>
+          <w:lang w:eastAsia="en-GB" w:bidi="bn-IN"/>
+        </w:rPr>
+        <w:t>.items</w:t>
+      </w:r>
+      <w:proofErr w:type="spellEnd"/>
+      <w:proofErr w:type="gramEnd"/>
+      <w:r>
+        <w:rPr>
+          <w:lang w:eastAsia="en-GB" w:bidi="bn-IN"/>
+        </w:rPr>
+        <w:t>()</w:t>
+      </w:r>
+      <w:r>
+        <w:rPr>
+          <w:lang w:eastAsia="en-GB" w:bidi="bn-IN"/>
+        </w:rPr>
+        <w:t xml:space="preserve"> %}</w:t>
       </w:r>
     </w:p>
     <w:p>
@@ -20,6 +68,7 @@
         <w:rPr>
           <w:b/>
           <w:bCs/>
+          <w:color w:val="FF0000"/>
           <w:lang w:eastAsia="en-GB" w:bidi="bn-IN"/>
         </w:rPr>
       </w:pPr>
@@ -28,76 +77,163 @@
         <w:rPr>
           <w:b/>
           <w:bCs/>
-          <w:lang w:eastAsia="en-GB" w:bidi="bn-IN"/>
-        </w:rPr>
-        <w:t xml:space="preserve">{{ </w:t>
-      </w:r>
-      <w:proofErr w:type="spellStart"/>
+          <w:color w:val="FF0000"/>
+          <w:lang w:eastAsia="en-GB" w:bidi="bn-IN"/>
+        </w:rPr>
+        <w:t>{{</w:t>
+      </w:r>
       <w:r>
         <w:rPr>
           <w:b/>
           <w:bCs/>
-          <w:lang w:eastAsia="en-GB" w:bidi="bn-IN"/>
-        </w:rPr>
-        <w:t>item</w:t>
-      </w:r>
-      <w:proofErr w:type="gramEnd"/>
+          <w:color w:val="FF0000"/>
+          <w:lang w:eastAsia="en-GB" w:bidi="bn-IN"/>
+        </w:rPr>
+        <w:t xml:space="preserve"> </w:t>
+      </w:r>
       <w:r>
         <w:rPr>
           <w:b/>
           <w:bCs/>
-          <w:lang w:eastAsia="en-GB" w:bidi="bn-IN"/>
-        </w:rPr>
-        <w:t>.title</w:t>
-      </w:r>
-      <w:proofErr w:type="spellEnd"/>
+          <w:color w:val="FF0000"/>
+          <w:lang w:eastAsia="en-GB" w:bidi="bn-IN"/>
+        </w:rPr>
+        <w:t>cat</w:t>
+      </w:r>
+      <w:proofErr w:type="gramEnd"/>
       <w:r>
         <w:rPr>
           <w:b/>
           <w:bCs/>
-          <w:lang w:eastAsia="en-GB" w:bidi="bn-IN"/>
-        </w:rPr>
-        <w:t xml:space="preserve"> }}</w:t>
+          <w:color w:val="FF0000"/>
+          <w:lang w:eastAsia="en-GB" w:bidi="bn-IN"/>
+        </w:rPr>
+        <w:t xml:space="preserve"> </w:t>
+      </w:r>
+      <w:r>
+        <w:rPr>
+          <w:b/>
+          <w:bCs/>
+          <w:color w:val="FF0000"/>
+          <w:lang w:eastAsia="en-GB" w:bidi="bn-IN"/>
+        </w:rPr>
+        <w:t>}}</w:t>
       </w:r>
     </w:p>
     <w:p>
       <w:pPr>
         <w:rPr>
-          <w:lang w:eastAsia="en-GB" w:bidi="bn-IN"/>
-        </w:rPr>
-      </w:pPr>
-      <w:proofErr w:type="gramStart"/>
-      <w:r>
-        <w:rPr>
-          <w:lang w:eastAsia="en-GB" w:bidi="bn-IN"/>
-        </w:rPr>
-        <w:t xml:space="preserve">{{ </w:t>
+          <w:color w:val="auto"/>
+          <w:lang w:eastAsia="en-GB" w:bidi="bn-IN"/>
+        </w:rPr>
+      </w:pPr>
+      <w:r>
+        <w:rPr>
+          <w:color w:val="auto"/>
+          <w:lang w:eastAsia="en-GB" w:bidi="bn-IN"/>
+        </w:rPr>
+        <w:t xml:space="preserve">{% for data in </w:t>
       </w:r>
       <w:proofErr w:type="spellStart"/>
       <w:r>
         <w:rPr>
-          <w:lang w:eastAsia="en-GB" w:bidi="bn-IN"/>
-        </w:rPr>
-        <w:t>item</w:t>
-      </w:r>
-      <w:proofErr w:type="gramEnd"/>
-      <w:r>
-        <w:rPr>
-          <w:lang w:eastAsia="en-GB" w:bidi="bn-IN"/>
-        </w:rPr>
-        <w:t>.date</w:t>
+          <w:color w:val="auto"/>
+          <w:lang w:eastAsia="en-GB" w:bidi="bn-IN"/>
+        </w:rPr>
+        <w:t>news_data</w:t>
       </w:r>
       <w:proofErr w:type="spellEnd"/>
       <w:r>
         <w:rPr>
-          <w:lang w:eastAsia="en-GB" w:bidi="bn-IN"/>
-        </w:rPr>
-        <w:t xml:space="preserve"> }}</w:t>
+          <w:color w:val="auto"/>
+          <w:lang w:eastAsia="en-GB" w:bidi="bn-IN"/>
+        </w:rPr>
+        <w:t xml:space="preserve"> %}</w:t>
       </w:r>
     </w:p>
     <w:p>
       <w:pPr>
         <w:rPr>
+          <w:b/>
+          <w:bCs/>
+          <w:lang w:eastAsia="en-GB" w:bidi="bn-IN"/>
+        </w:rPr>
+      </w:pPr>
+      <w:proofErr w:type="gramStart"/>
+      <w:r>
+        <w:rPr>
+          <w:b/>
+          <w:bCs/>
+          <w:lang w:eastAsia="en-GB" w:bidi="bn-IN"/>
+        </w:rPr>
+        <w:t xml:space="preserve">{{ </w:t>
+      </w:r>
+      <w:proofErr w:type="spellStart"/>
+      <w:r>
+        <w:rPr>
+          <w:b/>
+          <w:bCs/>
+          <w:lang w:eastAsia="en-GB" w:bidi="bn-IN"/>
+        </w:rPr>
+        <w:t>data</w:t>
+      </w:r>
+      <w:proofErr w:type="gramEnd"/>
+      <w:r>
+        <w:rPr>
+          <w:b/>
+          <w:bCs/>
+          <w:lang w:eastAsia="en-GB" w:bidi="bn-IN"/>
+        </w:rPr>
+        <w:t>.title</w:t>
+      </w:r>
+      <w:proofErr w:type="spellEnd"/>
+      <w:r>
+        <w:rPr>
+          <w:b/>
+          <w:bCs/>
+          <w:lang w:eastAsia="en-GB" w:bidi="bn-IN"/>
+        </w:rPr>
+        <w:t xml:space="preserve"> }}</w:t>
+      </w:r>
+    </w:p>
+    <w:p>
+      <w:pPr>
+        <w:rPr>
+          <w:lang w:eastAsia="en-GB" w:bidi="bn-IN"/>
+        </w:rPr>
+      </w:pPr>
+      <w:proofErr w:type="gramStart"/>
+      <w:r>
+        <w:rPr>
+          <w:lang w:eastAsia="en-GB" w:bidi="bn-IN"/>
+        </w:rPr>
+        <w:t xml:space="preserve">{{ </w:t>
+      </w:r>
+      <w:proofErr w:type="spellStart"/>
+      <w:r>
+        <w:rPr>
+          <w:lang w:eastAsia="en-GB" w:bidi="bn-IN"/>
+        </w:rPr>
+        <w:t>data</w:t>
+      </w:r>
+      <w:proofErr w:type="gramEnd"/>
+      <w:r>
+        <w:rPr>
+          <w:lang w:eastAsia="en-GB" w:bidi="bn-IN"/>
+        </w:rPr>
+        <w:t>.date</w:t>
+      </w:r>
+      <w:proofErr w:type="spellEnd"/>
+      <w:r>
+        <w:rPr>
+          <w:lang w:eastAsia="en-GB" w:bidi="bn-IN"/>
+        </w:rPr>
+        <w:t xml:space="preserve"> }}</w:t>
+      </w:r>
+    </w:p>
+    <w:p>
+      <w:pPr>
+        <w:rPr>
           <w:lang w:eastAsia="en-GB" w:bidi="bn-IN"/>
         </w:rPr>
       </w:pPr>
@@ -127,7 +263,13 @@
         <w:rPr>
           <w:lang w:eastAsia="en-GB" w:bidi="bn-IN"/>
         </w:rPr>
-        <w:t>item.summary</w:t>
+        <w:t>data</w:t>
+      </w:r>
+      <w:r>
+        <w:rPr>
+          <w:lang w:eastAsia="en-GB" w:bidi="bn-IN"/>
+        </w:rPr>
+        <w:t>.summary</w:t>
       </w:r>
       <w:proofErr w:type="gramEnd"/>
       <w:r>
@@ -230,7 +372,19 @@
         <w:rPr>
           <w:rStyle w:val="Hyperlink"/>
         </w:rPr>
-        <w:t>{{ item.</w:t>
+        <w:t xml:space="preserve">{{ </w:t>
+      </w:r>
+      <w:r>
+        <w:rPr>
+          <w:rStyle w:val="Hyperlink"/>
+        </w:rPr>
+        <w:t>data</w:t>
+      </w:r>
+      <w:r>
+        <w:rPr>
+          <w:rStyle w:val="Hyperlink"/>
+        </w:rPr>
+        <w:t>.</w:t>
       </w:r>
       <w:r>
         <w:rPr>
@@ -272,6 +426,54 @@
         </w:rPr>
         <w:t xml:space="preserve"> %}</w:t>
       </w:r>
+    </w:p>
+    <w:p>
+      <w:pPr>
+        <w:rPr>
+          <w:lang w:eastAsia="en-GB" w:bidi="bn-IN"/>
+        </w:rPr>
+      </w:pPr>
+      <w:r>
+        <w:rPr>
+          <w:lang w:eastAsia="en-GB" w:bidi="bn-IN"/>
+        </w:rPr>
+        <w:t xml:space="preserve">{% </w:t>
+      </w:r>
+      <w:proofErr w:type="spellStart"/>
+      <w:r>
+        <w:rPr>
+          <w:lang w:eastAsia="en-GB" w:bidi="bn-IN"/>
+        </w:rPr>
+        <w:t>endfor</w:t>
+      </w:r>
+      <w:proofErr w:type="spellEnd"/>
+      <w:r>
+        <w:rPr>
+          <w:lang w:eastAsia="en-GB" w:bidi="bn-IN"/>
+        </w:rPr>
+        <w:t xml:space="preserve"> %}</w:t>
+      </w:r>
+    </w:p>
+    <w:p>
+      <w:pPr>
+        <w:rPr>
+          <w:lang w:eastAsia="en-GB" w:bidi="bn-IN"/>
+        </w:rPr>
+      </w:pPr>
+    </w:p>
+    <w:p>
+      <w:pPr>
+        <w:rPr>
+          <w:lang w:eastAsia="en-GB" w:bidi="bn-IN"/>
+        </w:rPr>
+      </w:pPr>
+    </w:p>
+    <w:p>
+      <w:pPr>
+        <w:rPr>
+          <w:lang w:eastAsia="en-GB" w:bidi="bn-IN"/>
+        </w:rPr>
+      </w:pPr>
     </w:p>
     <w:p>
       <w:pPr>
@@ -562,7 +764,7 @@
             </wp:anchor>
           </w:drawing>
         </mc:Choice>
-        <mc:Fallback>
+        <mc:Fallback xmlns="">
           <w:pict>
             <v:line w14:anchorId="67F01A24" id="Straight Connector 2" o:spid="_x0000_s1026" style="position:absolute;z-index:251664384;visibility:visible;mso-wrap-style:square;mso-wrap-distance-left:9pt;mso-wrap-distance-top:-6e-5mm;mso-wrap-distance-right:9pt;mso-wrap-distance-bottom:-6e-5mm;mso-position-horizontal:absolute;mso-position-horizontal-relative:text;mso-position-vertical:absolute;mso-position-vertical-relative:text" from="0,-.05pt" to="483.75pt,-.05pt" o:gfxdata="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" strokecolor="#c00000" strokeweight="2pt">
               <v:shadow on="t" color="black" opacity="24903f" origin=",.5" offset="0,.55556mm"/>
@@ -697,7 +899,7 @@
             </wp:anchor>
           </w:drawing>
         </mc:Choice>
-        <mc:Fallback>
+        <mc:Fallback xmlns="">
           <w:pict>
             <v:line w14:anchorId="7007E7DD" id="Straight Connector 6" o:spid="_x0000_s1026" style="position:absolute;z-index:251665408;visibility:visible;mso-wrap-style:square;mso-wrap-distance-left:9pt;mso-wrap-distance-top:-6e-5mm;mso-wrap-distance-right:9pt;mso-wrap-distance-bottom:-6e-5mm;mso-position-horizontal:absolute;mso-position-horizontal-relative:text;mso-position-vertical:absolute;mso-position-vertical-relative:text" from="0,-.05pt" to="483.75pt,-.05pt" o:gfxdata="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" strokecolor="#c00000" strokeweight="2pt">
               <v:shadow on="t" color="black" opacity="24903f" origin=",.5" offset="0,.55556mm"/>
@@ -1167,7 +1369,7 @@
             </wp:anchor>
           </w:drawing>
         </mc:Choice>
-        <mc:Fallback>
+        <mc:Fallback xmlns="">
           <w:pict>
             <v:line w14:anchorId="4CB91E31" id="Straight Connector 3" o:spid="_x0000_s1026" style="position:absolute;z-index:251659264;visibility:visible;mso-wrap-style:square;mso-wrap-distance-left:9pt;mso-wrap-distance-top:0;mso-wrap-distance-right:9pt;mso-wrap-distance-bottom:0;mso-position-horizontal:absolute;mso-position-horizontal-relative:text;mso-position-vertical:absolute;mso-position-vertical-relative:text" from="-.15pt,14.45pt" to="485.85pt,15.2pt" o:gfxdata="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" strokecolor="#c00000" strokeweight="2pt">
               <v:shadow on="t" color="black" opacity="24903f" origin=",.5" offset="0,.55556mm"/>
@@ -1314,7 +1516,7 @@
             </wp:anchor>
           </w:drawing>
         </mc:Choice>
-        <mc:Fallback>
+        <mc:Fallback xmlns="">
           <w:pict>
             <v:line w14:anchorId="40E94656" id="Straight Connector 5" o:spid="_x0000_s1026" style="position:absolute;z-index:251662336;visibility:visible;mso-wrap-style:square;mso-wrap-distance-left:9pt;mso-wrap-distance-top:0;mso-wrap-distance-right:9pt;mso-wrap-distance-bottom:0;mso-position-horizontal:absolute;mso-position-horizontal-relative:text;mso-position-vertical:absolute;mso-position-vertical-relative:text" from="-.15pt,14.45pt" to="485.85pt,15.2pt" o:gfxdata="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" strokecolor="#c00000" strokeweight="2pt">
               <v:shadow on="t" color="black" opacity="24903f" origin=",.5" offset="0,.55556mm"/>
@@ -1858,7 +2060,7 @@
             </wp:anchor>
           </w:drawing>
         </mc:Choice>
-        <mc:Fallback>
+        <mc:Fallback xmlns="">
           <w:pict>
             <v:line w14:anchorId="7E470C86" id="Straight Connector 10" o:spid="_x0000_s1026" style="position:absolute;z-index:251668480;visibility:visible;mso-wrap-style:square;mso-wrap-distance-left:9pt;mso-wrap-distance-top:0;mso-wrap-distance-right:9pt;mso-wrap-distance-bottom:0;mso-position-horizontal:absolute;mso-position-horizontal-relative:text;mso-position-vertical:absolute;mso-position-vertical-relative:text" from="-.15pt,14.45pt" to="485.85pt,15.2pt" o:gfxdata="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" strokecolor="#c00000" strokeweight="2pt">
               <v:shadow on="t" color="black" opacity="24903f" origin=",.5" offset="0,.55556mm"/>

</xml_diff>